<commit_message>
added order of construction
</commit_message>
<xml_diff>
--- a/documents/Quiz Manager.docx
+++ b/documents/Quiz Manager.docx
@@ -2295,9 +2295,55 @@
     </w:p>
     <w:p>
       <w:pPr>
+        <w:pStyle w:val="ListParagraph"/>
+        <w:numPr>
+          <w:ilvl w:val="0"/>
+          <w:numId w:val="3"/>
+        </w:numPr>
+      </w:pPr>
+      <w:r>
+        <w:t>Questionnaire/index page</w:t>
+      </w:r>
+    </w:p>
+    <w:p>
+      <w:pPr>
+        <w:pStyle w:val="ListParagraph"/>
+        <w:numPr>
+          <w:ilvl w:val="0"/>
+          <w:numId w:val="3"/>
+        </w:numPr>
+      </w:pPr>
+      <w:r>
+        <w:t>Creating questionnaire functionality</w:t>
+      </w:r>
+    </w:p>
+    <w:p>
+      <w:pPr>
+        <w:pStyle w:val="ListParagraph"/>
+        <w:numPr>
+          <w:ilvl w:val="0"/>
+          <w:numId w:val="3"/>
+        </w:numPr>
+      </w:pPr>
+      <w:r>
+        <w:t>Questionnaire/</w:t>
+      </w:r>
+      <w:r>
+        <w:t>edit_questionnaire</w:t>
+      </w:r>
+      <w:r>
+        <w:t xml:space="preserve"> </w:t>
+      </w:r>
+      <w:r>
+        <w:t>page</w:t>
+      </w:r>
+    </w:p>
+    <w:p>
+      <w:pPr>
         <w:pStyle w:val="Heading1"/>
       </w:pPr>
       <w:r>
+        <w:lastRenderedPageBreak/>
         <w:t>Testing</w:t>
       </w:r>
     </w:p>

</xml_diff>

<commit_message>
updated order of events
</commit_message>
<xml_diff>
--- a/documents/Quiz Manager.docx
+++ b/documents/Quiz Manager.docx
@@ -280,10 +280,7 @@
         </w:numPr>
       </w:pPr>
       <w:r>
-        <w:t xml:space="preserve">Users’ passwords to be </w:t>
-      </w:r>
-      <w:r>
-        <w:t>hashed</w:t>
+        <w:t>Users’ passwords to be hashed</w:t>
       </w:r>
     </w:p>
     <w:p>
@@ -324,6 +321,18 @@
     </w:p>
     <w:p>
       <w:pPr>
+        <w:pStyle w:val="ListParagraph"/>
+        <w:numPr>
+          <w:ilvl w:val="0"/>
+          <w:numId w:val="2"/>
+        </w:numPr>
+      </w:pPr>
+      <w:r>
+        <w:t>Ability to take questionnaire</w:t>
+      </w:r>
+    </w:p>
+    <w:p>
+      <w:pPr>
         <w:rPr>
           <w:sz w:val="24"/>
           <w:szCs w:val="24"/>
@@ -494,7 +503,7 @@
         </w:numPr>
       </w:pPr>
       <w:r>
-        <w:t>Ability to take questionnaire</w:t>
+        <w:t xml:space="preserve">Can assign questionnaire to user </w:t>
       </w:r>
     </w:p>
     <w:p>
@@ -1081,13 +1090,8 @@
     <w:p/>
     <w:p>
       <w:r>
-        <w:t xml:space="preserve">As a supply teacher I want the ability to view the correct answers so that </w:t>
-      </w:r>
-      <w:proofErr w:type="spellStart"/>
-      <w:r>
-        <w:t>xyz</w:t>
-      </w:r>
-      <w:proofErr w:type="spellEnd"/>
+        <w:t>As a supply teacher I want the ability to view the correct answers so that xyz</w:t>
+      </w:r>
     </w:p>
     <w:p/>
     <w:p>
@@ -2210,43 +2214,23 @@
       </w:r>
     </w:p>
     <w:p>
-      <w:proofErr w:type="spellStart"/>
-      <w:r>
-        <w:t>User_status</w:t>
-      </w:r>
-      <w:proofErr w:type="spellEnd"/>
-      <w:r>
-        <w:t xml:space="preserve"> – determines whether a user is banned, live, deleted</w:t>
-      </w:r>
-    </w:p>
-    <w:p>
-      <w:proofErr w:type="spellStart"/>
-      <w:r>
-        <w:t>User_type</w:t>
-      </w:r>
-      <w:proofErr w:type="spellEnd"/>
-      <w:r>
-        <w:t xml:space="preserve"> – what access level they have (student, teacher, admin)</w:t>
-      </w:r>
-    </w:p>
-    <w:p>
-      <w:proofErr w:type="spellStart"/>
-      <w:r>
-        <w:t>Question_header_assignee</w:t>
-      </w:r>
-      <w:proofErr w:type="spellEnd"/>
-      <w:r>
-        <w:t xml:space="preserve"> – who is assigned to what questionnaire</w:t>
-      </w:r>
-    </w:p>
-    <w:p>
-      <w:proofErr w:type="spellStart"/>
-      <w:r>
-        <w:t>Question_header</w:t>
-      </w:r>
-      <w:proofErr w:type="spellEnd"/>
-      <w:r>
-        <w:t xml:space="preserve"> – the questionnaire information </w:t>
+      <w:r>
+        <w:t>User_status – determines whether a user is banned, live, deleted</w:t>
+      </w:r>
+    </w:p>
+    <w:p>
+      <w:r>
+        <w:t>User_type – what access level they have (student, teacher, admin)</w:t>
+      </w:r>
+    </w:p>
+    <w:p>
+      <w:r>
+        <w:t>Question_header_assignee – who is assigned to what questionnaire</w:t>
+      </w:r>
+    </w:p>
+    <w:p>
+      <w:r>
+        <w:t xml:space="preserve">Question_header – the questionnaire information </w:t>
       </w:r>
       <w:r>
         <w:t>such as</w:t>
@@ -2256,17 +2240,11 @@
       </w:r>
     </w:p>
     <w:p>
-      <w:proofErr w:type="spellStart"/>
-      <w:r>
-        <w:t>Question_category</w:t>
-      </w:r>
-      <w:proofErr w:type="spellEnd"/>
-      <w:r>
-        <w:t xml:space="preserve"> – holds the description of category </w:t>
-      </w:r>
-    </w:p>
-    <w:p>
-      <w:proofErr w:type="spellStart"/>
+      <w:r>
+        <w:t xml:space="preserve">Question_category – holds the description of category </w:t>
+      </w:r>
+    </w:p>
+    <w:p>
       <w:r>
         <w:t>U</w:t>
       </w:r>
@@ -2274,31 +2252,17 @@
         <w:t>ser</w:t>
       </w:r>
       <w:r>
-        <w:t>_question_header</w:t>
-      </w:r>
-      <w:proofErr w:type="spellEnd"/>
-      <w:r>
-        <w:t xml:space="preserve"> – attempts for each questionnaire against a user</w:t>
-      </w:r>
-    </w:p>
-    <w:p>
-      <w:proofErr w:type="spellStart"/>
-      <w:r>
-        <w:t>Question_line</w:t>
-      </w:r>
-      <w:proofErr w:type="spellEnd"/>
-      <w:r>
-        <w:t xml:space="preserve"> – each question against the questionnaire </w:t>
-      </w:r>
-    </w:p>
-    <w:p>
-      <w:proofErr w:type="spellStart"/>
-      <w:r>
-        <w:t>Question_status</w:t>
-      </w:r>
-      <w:proofErr w:type="spellEnd"/>
-      <w:r>
-        <w:t xml:space="preserve"> – whether a question/questionnaire is published/deleted</w:t>
+        <w:t>_question_header – attempts for each questionnaire against a user</w:t>
+      </w:r>
+    </w:p>
+    <w:p>
+      <w:r>
+        <w:t xml:space="preserve">Question_line – each question against the questionnaire </w:t>
+      </w:r>
+    </w:p>
+    <w:p>
+      <w:r>
+        <w:t>Question_status – whether a question/questionnaire is published/deleted</w:t>
       </w:r>
     </w:p>
     <w:p>
@@ -2381,18 +2345,7 @@
         <w:t xml:space="preserve">Questionnaire/index </w:t>
       </w:r>
       <w:r>
-        <w:t xml:space="preserve">and </w:t>
-      </w:r>
-      <w:proofErr w:type="spellStart"/>
-      <w:r>
-        <w:t>xhr</w:t>
-      </w:r>
-      <w:proofErr w:type="spellEnd"/>
-      <w:r>
-        <w:t xml:space="preserve"> </w:t>
-      </w:r>
-      <w:r>
-        <w:t>page</w:t>
+        <w:t>and xhr page</w:t>
       </w:r>
     </w:p>
     <w:p>
@@ -2418,11 +2371,9 @@
       <w:r>
         <w:t>Questionnaire/</w:t>
       </w:r>
-      <w:proofErr w:type="spellStart"/>
       <w:r>
         <w:t>edit_questionnaire</w:t>
       </w:r>
-      <w:proofErr w:type="spellEnd"/>
       <w:r>
         <w:t xml:space="preserve"> page</w:t>
       </w:r>
@@ -2436,15 +2387,7 @@
         </w:numPr>
       </w:pPr>
       <w:r>
-        <w:t xml:space="preserve">Users/index and </w:t>
-      </w:r>
-      <w:proofErr w:type="spellStart"/>
-      <w:r>
-        <w:t>xhr</w:t>
-      </w:r>
-      <w:proofErr w:type="spellEnd"/>
-      <w:r>
-        <w:t xml:space="preserve"> page</w:t>
+        <w:t>Users/index and xhr page</w:t>
       </w:r>
     </w:p>
     <w:p>
@@ -2495,18 +2438,7 @@
         </w:numPr>
       </w:pPr>
       <w:r>
-        <w:t>Questionnaire</w:t>
-      </w:r>
-      <w:r>
-        <w:t xml:space="preserve"> /</w:t>
-      </w:r>
-      <w:proofErr w:type="spellStart"/>
-      <w:r>
-        <w:t>Show_questionnaire</w:t>
-      </w:r>
-      <w:proofErr w:type="spellEnd"/>
-      <w:r>
-        <w:t xml:space="preserve"> page</w:t>
+        <w:t>Questionnaire /Show_questionnaire page</w:t>
       </w:r>
     </w:p>
     <w:p>
@@ -2540,6 +2472,62 @@
           <w:numId w:val="3"/>
         </w:numPr>
       </w:pPr>
+      <w:r>
+        <w:lastRenderedPageBreak/>
+        <w:t>Added readonly to questionnaire/edit_page</w:t>
+      </w:r>
+    </w:p>
+    <w:p>
+      <w:pPr>
+        <w:pStyle w:val="ListParagraph"/>
+        <w:numPr>
+          <w:ilvl w:val="0"/>
+          <w:numId w:val="3"/>
+        </w:numPr>
+      </w:pPr>
+      <w:r>
+        <w:t>Added symbols beside text</w:t>
+      </w:r>
+    </w:p>
+    <w:p>
+      <w:pPr>
+        <w:pStyle w:val="ListParagraph"/>
+        <w:numPr>
+          <w:ilvl w:val="0"/>
+          <w:numId w:val="3"/>
+        </w:numPr>
+      </w:pPr>
+      <w:r>
+        <w:t>Error modals</w:t>
+      </w:r>
+    </w:p>
+    <w:p>
+      <w:pPr>
+        <w:pStyle w:val="ListParagraph"/>
+        <w:numPr>
+          <w:ilvl w:val="0"/>
+          <w:numId w:val="3"/>
+        </w:numPr>
+      </w:pPr>
+      <w:r>
+        <w:t>Implemented ajax wrapper function</w:t>
+      </w:r>
+    </w:p>
+    <w:p>
+      <w:pPr>
+        <w:pStyle w:val="ListParagraph"/>
+        <w:numPr>
+          <w:ilvl w:val="0"/>
+          <w:numId w:val="3"/>
+        </w:numPr>
+      </w:pPr>
+      <w:r>
+        <w:rPr>
+          <w:sz w:val="24"/>
+          <w:szCs w:val="24"/>
+        </w:rPr>
+        <w:t xml:space="preserve">Questionnaire/results page </w:t>
+      </w:r>
     </w:p>
     <w:p>
       <w:pPr>
@@ -2549,6 +2537,1171 @@
         <w:t>Testing</w:t>
       </w:r>
     </w:p>
+    <w:p>
+      <w:r>
+        <w:t xml:space="preserve">Had an issue when making the readonly version of questionnaire/edit_questionniare page where it would disable all input/buttons /select </w:t>
+      </w:r>
+    </w:p>
+    <w:p>
+      <w:r>
+        <w:drawing>
+          <wp:inline distT="0" distB="0" distL="0" distR="0" wp14:anchorId="5DA78D30" wp14:editId="65CA6BE6">
+            <wp:extent cx="5731510" cy="4079875"/>
+            <wp:effectExtent l="0" t="0" r="2540" b="0"/>
+            <wp:docPr id="6" name="Picture 6" descr="Graphical user interface, application&#10;&#10;Description automatically generated"/>
+            <wp:cNvGraphicFramePr>
+              <a:graphicFrameLocks xmlns:a="http://schemas.openxmlformats.org/drawingml/2006/main" noChangeAspect="1"/>
+            </wp:cNvGraphicFramePr>
+            <a:graphic xmlns:a="http://schemas.openxmlformats.org/drawingml/2006/main">
+              <a:graphicData uri="http://schemas.openxmlformats.org/drawingml/2006/picture">
+                <pic:pic xmlns:pic="http://schemas.openxmlformats.org/drawingml/2006/picture">
+                  <pic:nvPicPr>
+                    <pic:cNvPr id="6" name="Picture 6" descr="Graphical user interface, application&#10;&#10;Description automatically generated"/>
+                    <pic:cNvPicPr/>
+                  </pic:nvPicPr>
+                  <pic:blipFill>
+                    <a:blip r:embed="rId15"/>
+                    <a:stretch>
+                      <a:fillRect/>
+                    </a:stretch>
+                  </pic:blipFill>
+                  <pic:spPr>
+                    <a:xfrm>
+                      <a:off x="0" y="0"/>
+                      <a:ext cx="5731510" cy="4079875"/>
+                    </a:xfrm>
+                    <a:prstGeom prst="rect">
+                      <a:avLst/>
+                    </a:prstGeom>
+                  </pic:spPr>
+                </pic:pic>
+              </a:graphicData>
+            </a:graphic>
+          </wp:inline>
+        </w:drawing>
+      </w:r>
+    </w:p>
+    <w:p>
+      <w:r>
+        <w:drawing>
+          <wp:inline distT="0" distB="0" distL="0" distR="0" wp14:anchorId="32C89D86" wp14:editId="569603AF">
+            <wp:extent cx="5731510" cy="1684655"/>
+            <wp:effectExtent l="0" t="0" r="2540" b="0"/>
+            <wp:docPr id="7" name="Picture 7" descr="Text&#10;&#10;Description automatically generated"/>
+            <wp:cNvGraphicFramePr>
+              <a:graphicFrameLocks xmlns:a="http://schemas.openxmlformats.org/drawingml/2006/main" noChangeAspect="1"/>
+            </wp:cNvGraphicFramePr>
+            <a:graphic xmlns:a="http://schemas.openxmlformats.org/drawingml/2006/main">
+              <a:graphicData uri="http://schemas.openxmlformats.org/drawingml/2006/picture">
+                <pic:pic xmlns:pic="http://schemas.openxmlformats.org/drawingml/2006/picture">
+                  <pic:nvPicPr>
+                    <pic:cNvPr id="7" name="Picture 7" descr="Text&#10;&#10;Description automatically generated"/>
+                    <pic:cNvPicPr/>
+                  </pic:nvPicPr>
+                  <pic:blipFill>
+                    <a:blip r:embed="rId16"/>
+                    <a:stretch>
+                      <a:fillRect/>
+                    </a:stretch>
+                  </pic:blipFill>
+                  <pic:spPr>
+                    <a:xfrm>
+                      <a:off x="0" y="0"/>
+                      <a:ext cx="5731510" cy="1684655"/>
+                    </a:xfrm>
+                    <a:prstGeom prst="rect">
+                      <a:avLst/>
+                    </a:prstGeom>
+                  </pic:spPr>
+                </pic:pic>
+              </a:graphicData>
+            </a:graphic>
+          </wp:inline>
+        </w:drawing>
+      </w:r>
+    </w:p>
+    <w:p>
+      <w:r>
+        <w:t xml:space="preserve">To fix it I </w:t>
+      </w:r>
+      <w:r>
+        <w:t>changed the scope of the actions to only effect the questionnaire</w:t>
+      </w:r>
+    </w:p>
+    <w:p>
+      <w:r>
+        <w:lastRenderedPageBreak/>
+        <w:drawing>
+          <wp:inline distT="0" distB="0" distL="0" distR="0" wp14:anchorId="101B844C" wp14:editId="5391301E">
+            <wp:extent cx="5731510" cy="3690620"/>
+            <wp:effectExtent l="0" t="0" r="2540" b="5080"/>
+            <wp:docPr id="13" name="Picture 13" descr="Graphical user interface, text, application, email&#10;&#10;Description automatically generated"/>
+            <wp:cNvGraphicFramePr>
+              <a:graphicFrameLocks xmlns:a="http://schemas.openxmlformats.org/drawingml/2006/main" noChangeAspect="1"/>
+            </wp:cNvGraphicFramePr>
+            <a:graphic xmlns:a="http://schemas.openxmlformats.org/drawingml/2006/main">
+              <a:graphicData uri="http://schemas.openxmlformats.org/drawingml/2006/picture">
+                <pic:pic xmlns:pic="http://schemas.openxmlformats.org/drawingml/2006/picture">
+                  <pic:nvPicPr>
+                    <pic:cNvPr id="13" name="Picture 13" descr="Graphical user interface, text, application, email&#10;&#10;Description automatically generated"/>
+                    <pic:cNvPicPr/>
+                  </pic:nvPicPr>
+                  <pic:blipFill>
+                    <a:blip r:embed="rId17"/>
+                    <a:stretch>
+                      <a:fillRect/>
+                    </a:stretch>
+                  </pic:blipFill>
+                  <pic:spPr>
+                    <a:xfrm>
+                      <a:off x="0" y="0"/>
+                      <a:ext cx="5731510" cy="3690620"/>
+                    </a:xfrm>
+                    <a:prstGeom prst="rect">
+                      <a:avLst/>
+                    </a:prstGeom>
+                  </pic:spPr>
+                </pic:pic>
+              </a:graphicData>
+            </a:graphic>
+          </wp:inline>
+        </w:drawing>
+      </w:r>
+      <w:r>
+        <w:drawing>
+          <wp:inline distT="0" distB="0" distL="0" distR="0" wp14:anchorId="65DE3F83" wp14:editId="2B7BE4F7">
+            <wp:extent cx="5731510" cy="1859915"/>
+            <wp:effectExtent l="0" t="0" r="2540" b="6985"/>
+            <wp:docPr id="10" name="Picture 10" descr="Text&#10;&#10;Description automatically generated"/>
+            <wp:cNvGraphicFramePr>
+              <a:graphicFrameLocks xmlns:a="http://schemas.openxmlformats.org/drawingml/2006/main" noChangeAspect="1"/>
+            </wp:cNvGraphicFramePr>
+            <a:graphic xmlns:a="http://schemas.openxmlformats.org/drawingml/2006/main">
+              <a:graphicData uri="http://schemas.openxmlformats.org/drawingml/2006/picture">
+                <pic:pic xmlns:pic="http://schemas.openxmlformats.org/drawingml/2006/picture">
+                  <pic:nvPicPr>
+                    <pic:cNvPr id="10" name="Picture 10" descr="Text&#10;&#10;Description automatically generated"/>
+                    <pic:cNvPicPr/>
+                  </pic:nvPicPr>
+                  <pic:blipFill>
+                    <a:blip r:embed="rId18"/>
+                    <a:stretch>
+                      <a:fillRect/>
+                    </a:stretch>
+                  </pic:blipFill>
+                  <pic:spPr>
+                    <a:xfrm>
+                      <a:off x="0" y="0"/>
+                      <a:ext cx="5731510" cy="1859915"/>
+                    </a:xfrm>
+                    <a:prstGeom prst="rect">
+                      <a:avLst/>
+                    </a:prstGeom>
+                  </pic:spPr>
+                </pic:pic>
+              </a:graphicData>
+            </a:graphic>
+          </wp:inline>
+        </w:drawing>
+      </w:r>
+    </w:p>
+    <w:p>
+      <w:r>
+        <w:t xml:space="preserve">Now other inputs on the page can edited </w:t>
+      </w:r>
+    </w:p>
+    <w:p/>
+    <w:p>
+      <w:r>
+        <w:t>Had issue pulling through first and last name as full name</w:t>
+      </w:r>
+    </w:p>
+    <w:p>
+      <w:r>
+        <w:drawing>
+          <wp:inline distT="0" distB="0" distL="0" distR="0" wp14:anchorId="669F4B97" wp14:editId="0823C1CA">
+            <wp:extent cx="3513124" cy="259102"/>
+            <wp:effectExtent l="0" t="0" r="0" b="7620"/>
+            <wp:docPr id="16" name="Picture 16"/>
+            <wp:cNvGraphicFramePr>
+              <a:graphicFrameLocks xmlns:a="http://schemas.openxmlformats.org/drawingml/2006/main" noChangeAspect="1"/>
+            </wp:cNvGraphicFramePr>
+            <a:graphic xmlns:a="http://schemas.openxmlformats.org/drawingml/2006/main">
+              <a:graphicData uri="http://schemas.openxmlformats.org/drawingml/2006/picture">
+                <pic:pic xmlns:pic="http://schemas.openxmlformats.org/drawingml/2006/picture">
+                  <pic:nvPicPr>
+                    <pic:cNvPr id="1" name=""/>
+                    <pic:cNvPicPr/>
+                  </pic:nvPicPr>
+                  <pic:blipFill>
+                    <a:blip r:embed="rId19"/>
+                    <a:stretch>
+                      <a:fillRect/>
+                    </a:stretch>
+                  </pic:blipFill>
+                  <pic:spPr>
+                    <a:xfrm>
+                      <a:off x="0" y="0"/>
+                      <a:ext cx="3513124" cy="259102"/>
+                    </a:xfrm>
+                    <a:prstGeom prst="rect">
+                      <a:avLst/>
+                    </a:prstGeom>
+                  </pic:spPr>
+                </pic:pic>
+              </a:graphicData>
+            </a:graphic>
+          </wp:inline>
+        </w:drawing>
+      </w:r>
+    </w:p>
+    <w:p>
+      <w:r>
+        <w:t xml:space="preserve">I added the ‘concat’ function to merge to columns into one </w:t>
+      </w:r>
+    </w:p>
+    <w:p>
+      <w:r>
+        <w:drawing>
+          <wp:inline distT="0" distB="0" distL="0" distR="0" wp14:anchorId="60B1F3EF" wp14:editId="25E7F782">
+            <wp:extent cx="4328535" cy="281964"/>
+            <wp:effectExtent l="0" t="0" r="0" b="3810"/>
+            <wp:docPr id="17" name="Picture 17"/>
+            <wp:cNvGraphicFramePr>
+              <a:graphicFrameLocks xmlns:a="http://schemas.openxmlformats.org/drawingml/2006/main" noChangeAspect="1"/>
+            </wp:cNvGraphicFramePr>
+            <a:graphic xmlns:a="http://schemas.openxmlformats.org/drawingml/2006/main">
+              <a:graphicData uri="http://schemas.openxmlformats.org/drawingml/2006/picture">
+                <pic:pic xmlns:pic="http://schemas.openxmlformats.org/drawingml/2006/picture">
+                  <pic:nvPicPr>
+                    <pic:cNvPr id="1" name=""/>
+                    <pic:cNvPicPr/>
+                  </pic:nvPicPr>
+                  <pic:blipFill>
+                    <a:blip r:embed="rId20"/>
+                    <a:stretch>
+                      <a:fillRect/>
+                    </a:stretch>
+                  </pic:blipFill>
+                  <pic:spPr>
+                    <a:xfrm>
+                      <a:off x="0" y="0"/>
+                      <a:ext cx="4328535" cy="281964"/>
+                    </a:xfrm>
+                    <a:prstGeom prst="rect">
+                      <a:avLst/>
+                    </a:prstGeom>
+                  </pic:spPr>
+                </pic:pic>
+              </a:graphicData>
+            </a:graphic>
+          </wp:inline>
+        </w:drawing>
+      </w:r>
+    </w:p>
+    <w:p>
+      <w:r>
+        <w:t>Now it pulls through the first name and last name as one column</w:t>
+      </w:r>
+    </w:p>
+    <w:p/>
+    <w:p>
+      <w:r>
+        <w:t>Was not updating the alpha number properly</w:t>
+      </w:r>
+    </w:p>
+    <w:p>
+      <w:r>
+        <w:lastRenderedPageBreak/>
+        <w:drawing>
+          <wp:inline distT="0" distB="0" distL="0" distR="0" wp14:anchorId="7A583F04" wp14:editId="2676643B">
+            <wp:extent cx="5494496" cy="2857748"/>
+            <wp:effectExtent l="0" t="0" r="0" b="0"/>
+            <wp:docPr id="22" name="Picture 22" descr="A picture containing text&#10;&#10;Description automatically generated"/>
+            <wp:cNvGraphicFramePr>
+              <a:graphicFrameLocks xmlns:a="http://schemas.openxmlformats.org/drawingml/2006/main" noChangeAspect="1"/>
+            </wp:cNvGraphicFramePr>
+            <a:graphic xmlns:a="http://schemas.openxmlformats.org/drawingml/2006/main">
+              <a:graphicData uri="http://schemas.openxmlformats.org/drawingml/2006/picture">
+                <pic:pic xmlns:pic="http://schemas.openxmlformats.org/drawingml/2006/picture">
+                  <pic:nvPicPr>
+                    <pic:cNvPr id="22" name="Picture 22" descr="A picture containing text&#10;&#10;Description automatically generated"/>
+                    <pic:cNvPicPr/>
+                  </pic:nvPicPr>
+                  <pic:blipFill>
+                    <a:blip r:embed="rId21"/>
+                    <a:stretch>
+                      <a:fillRect/>
+                    </a:stretch>
+                  </pic:blipFill>
+                  <pic:spPr>
+                    <a:xfrm>
+                      <a:off x="0" y="0"/>
+                      <a:ext cx="5494496" cy="2857748"/>
+                    </a:xfrm>
+                    <a:prstGeom prst="rect">
+                      <a:avLst/>
+                    </a:prstGeom>
+                  </pic:spPr>
+                </pic:pic>
+              </a:graphicData>
+            </a:graphic>
+          </wp:inline>
+        </w:drawing>
+      </w:r>
+    </w:p>
+    <w:p>
+      <w:r>
+        <w:drawing>
+          <wp:inline distT="0" distB="0" distL="0" distR="0" wp14:anchorId="3E905E35" wp14:editId="437AEAE0">
+            <wp:extent cx="5608806" cy="3307367"/>
+            <wp:effectExtent l="0" t="0" r="0" b="7620"/>
+            <wp:docPr id="23" name="Picture 23" descr="A picture containing text&#10;&#10;Description automatically generated"/>
+            <wp:cNvGraphicFramePr>
+              <a:graphicFrameLocks xmlns:a="http://schemas.openxmlformats.org/drawingml/2006/main" noChangeAspect="1"/>
+            </wp:cNvGraphicFramePr>
+            <a:graphic xmlns:a="http://schemas.openxmlformats.org/drawingml/2006/main">
+              <a:graphicData uri="http://schemas.openxmlformats.org/drawingml/2006/picture">
+                <pic:pic xmlns:pic="http://schemas.openxmlformats.org/drawingml/2006/picture">
+                  <pic:nvPicPr>
+                    <pic:cNvPr id="19" name="Picture 19" descr="A picture containing text&#10;&#10;Description automatically generated"/>
+                    <pic:cNvPicPr/>
+                  </pic:nvPicPr>
+                  <pic:blipFill>
+                    <a:blip r:embed="rId22"/>
+                    <a:stretch>
+                      <a:fillRect/>
+                    </a:stretch>
+                  </pic:blipFill>
+                  <pic:spPr>
+                    <a:xfrm>
+                      <a:off x="0" y="0"/>
+                      <a:ext cx="5608806" cy="3307367"/>
+                    </a:xfrm>
+                    <a:prstGeom prst="rect">
+                      <a:avLst/>
+                    </a:prstGeom>
+                  </pic:spPr>
+                </pic:pic>
+              </a:graphicData>
+            </a:graphic>
+          </wp:inline>
+        </w:drawing>
+      </w:r>
+    </w:p>
+    <w:p>
+      <w:r>
+        <w:drawing>
+          <wp:inline distT="0" distB="0" distL="0" distR="0" wp14:anchorId="1A2EF362" wp14:editId="4C37F154">
+            <wp:extent cx="5731510" cy="885825"/>
+            <wp:effectExtent l="0" t="0" r="2540" b="9525"/>
+            <wp:docPr id="21" name="Picture 21" descr="Text&#10;&#10;Description automatically generated"/>
+            <wp:cNvGraphicFramePr>
+              <a:graphicFrameLocks xmlns:a="http://schemas.openxmlformats.org/drawingml/2006/main" noChangeAspect="1"/>
+            </wp:cNvGraphicFramePr>
+            <a:graphic xmlns:a="http://schemas.openxmlformats.org/drawingml/2006/main">
+              <a:graphicData uri="http://schemas.openxmlformats.org/drawingml/2006/picture">
+                <pic:pic xmlns:pic="http://schemas.openxmlformats.org/drawingml/2006/picture">
+                  <pic:nvPicPr>
+                    <pic:cNvPr id="21" name="Picture 21" descr="Text&#10;&#10;Description automatically generated"/>
+                    <pic:cNvPicPr/>
+                  </pic:nvPicPr>
+                  <pic:blipFill>
+                    <a:blip r:embed="rId23"/>
+                    <a:stretch>
+                      <a:fillRect/>
+                    </a:stretch>
+                  </pic:blipFill>
+                  <pic:spPr>
+                    <a:xfrm>
+                      <a:off x="0" y="0"/>
+                      <a:ext cx="5731510" cy="885825"/>
+                    </a:xfrm>
+                    <a:prstGeom prst="rect">
+                      <a:avLst/>
+                    </a:prstGeom>
+                  </pic:spPr>
+                </pic:pic>
+              </a:graphicData>
+            </a:graphic>
+          </wp:inline>
+        </w:drawing>
+      </w:r>
+    </w:p>
+    <w:p/>
+    <w:p>
+      <w:r>
+        <w:t xml:space="preserve">Fixed it by making and ‘options’ variable then updating it by using find </w:t>
+      </w:r>
+    </w:p>
+    <w:p>
+      <w:r>
+        <w:lastRenderedPageBreak/>
+        <w:drawing>
+          <wp:inline distT="0" distB="0" distL="0" distR="0" wp14:anchorId="2652A5C2" wp14:editId="120DB9D1">
+            <wp:extent cx="5731510" cy="913765"/>
+            <wp:effectExtent l="0" t="0" r="2540" b="635"/>
+            <wp:docPr id="18" name="Picture 18" descr="Text&#10;&#10;Description automatically generated"/>
+            <wp:cNvGraphicFramePr>
+              <a:graphicFrameLocks xmlns:a="http://schemas.openxmlformats.org/drawingml/2006/main" noChangeAspect="1"/>
+            </wp:cNvGraphicFramePr>
+            <a:graphic xmlns:a="http://schemas.openxmlformats.org/drawingml/2006/main">
+              <a:graphicData uri="http://schemas.openxmlformats.org/drawingml/2006/picture">
+                <pic:pic xmlns:pic="http://schemas.openxmlformats.org/drawingml/2006/picture">
+                  <pic:nvPicPr>
+                    <pic:cNvPr id="18" name="Picture 18" descr="Text&#10;&#10;Description automatically generated"/>
+                    <pic:cNvPicPr/>
+                  </pic:nvPicPr>
+                  <pic:blipFill>
+                    <a:blip r:embed="rId24"/>
+                    <a:stretch>
+                      <a:fillRect/>
+                    </a:stretch>
+                  </pic:blipFill>
+                  <pic:spPr>
+                    <a:xfrm>
+                      <a:off x="0" y="0"/>
+                      <a:ext cx="5731510" cy="913765"/>
+                    </a:xfrm>
+                    <a:prstGeom prst="rect">
+                      <a:avLst/>
+                    </a:prstGeom>
+                  </pic:spPr>
+                </pic:pic>
+              </a:graphicData>
+            </a:graphic>
+          </wp:inline>
+        </w:drawing>
+      </w:r>
+    </w:p>
+    <w:p>
+      <w:r>
+        <w:drawing>
+          <wp:inline distT="0" distB="0" distL="0" distR="0" wp14:anchorId="7C1140BA" wp14:editId="3CED0819">
+            <wp:extent cx="5608806" cy="3307367"/>
+            <wp:effectExtent l="0" t="0" r="0" b="7620"/>
+            <wp:docPr id="19" name="Picture 19" descr="A picture containing text&#10;&#10;Description automatically generated"/>
+            <wp:cNvGraphicFramePr>
+              <a:graphicFrameLocks xmlns:a="http://schemas.openxmlformats.org/drawingml/2006/main" noChangeAspect="1"/>
+            </wp:cNvGraphicFramePr>
+            <a:graphic xmlns:a="http://schemas.openxmlformats.org/drawingml/2006/main">
+              <a:graphicData uri="http://schemas.openxmlformats.org/drawingml/2006/picture">
+                <pic:pic xmlns:pic="http://schemas.openxmlformats.org/drawingml/2006/picture">
+                  <pic:nvPicPr>
+                    <pic:cNvPr id="19" name="Picture 19" descr="A picture containing text&#10;&#10;Description automatically generated"/>
+                    <pic:cNvPicPr/>
+                  </pic:nvPicPr>
+                  <pic:blipFill>
+                    <a:blip r:embed="rId22"/>
+                    <a:stretch>
+                      <a:fillRect/>
+                    </a:stretch>
+                  </pic:blipFill>
+                  <pic:spPr>
+                    <a:xfrm>
+                      <a:off x="0" y="0"/>
+                      <a:ext cx="5608806" cy="3307367"/>
+                    </a:xfrm>
+                    <a:prstGeom prst="rect">
+                      <a:avLst/>
+                    </a:prstGeom>
+                  </pic:spPr>
+                </pic:pic>
+              </a:graphicData>
+            </a:graphic>
+          </wp:inline>
+        </w:drawing>
+      </w:r>
+    </w:p>
+    <w:p>
+      <w:r>
+        <w:drawing>
+          <wp:inline distT="0" distB="0" distL="0" distR="0" wp14:anchorId="58CE387E" wp14:editId="7A5A1495">
+            <wp:extent cx="5494496" cy="2690093"/>
+            <wp:effectExtent l="0" t="0" r="0" b="0"/>
+            <wp:docPr id="20" name="Picture 20" descr="Application&#10;&#10;Description automatically generated with low confidence"/>
+            <wp:cNvGraphicFramePr>
+              <a:graphicFrameLocks xmlns:a="http://schemas.openxmlformats.org/drawingml/2006/main" noChangeAspect="1"/>
+            </wp:cNvGraphicFramePr>
+            <a:graphic xmlns:a="http://schemas.openxmlformats.org/drawingml/2006/main">
+              <a:graphicData uri="http://schemas.openxmlformats.org/drawingml/2006/picture">
+                <pic:pic xmlns:pic="http://schemas.openxmlformats.org/drawingml/2006/picture">
+                  <pic:nvPicPr>
+                    <pic:cNvPr id="20" name="Picture 20" descr="Application&#10;&#10;Description automatically generated with low confidence"/>
+                    <pic:cNvPicPr/>
+                  </pic:nvPicPr>
+                  <pic:blipFill>
+                    <a:blip r:embed="rId25"/>
+                    <a:stretch>
+                      <a:fillRect/>
+                    </a:stretch>
+                  </pic:blipFill>
+                  <pic:spPr>
+                    <a:xfrm>
+                      <a:off x="0" y="0"/>
+                      <a:ext cx="5494496" cy="2690093"/>
+                    </a:xfrm>
+                    <a:prstGeom prst="rect">
+                      <a:avLst/>
+                    </a:prstGeom>
+                  </pic:spPr>
+                </pic:pic>
+              </a:graphicData>
+            </a:graphic>
+          </wp:inline>
+        </w:drawing>
+      </w:r>
+    </w:p>
+    <w:p>
+      <w:r>
+        <w:t>Now it pulls it updates when option is removed</w:t>
+      </w:r>
+    </w:p>
+    <w:p/>
+    <w:p>
+      <w:r>
+        <w:t>Does not save when it should be able to save</w:t>
+      </w:r>
+    </w:p>
+    <w:p>
+      <w:r>
+        <w:lastRenderedPageBreak/>
+        <w:drawing>
+          <wp:inline distT="0" distB="0" distL="0" distR="0" wp14:anchorId="6D85358A" wp14:editId="625DCC91">
+            <wp:extent cx="4756623" cy="6153150"/>
+            <wp:effectExtent l="0" t="0" r="6350" b="0"/>
+            <wp:docPr id="24" name="Picture 24" descr="Graphical user interface, text, application&#10;&#10;Description automatically generated"/>
+            <wp:cNvGraphicFramePr>
+              <a:graphicFrameLocks xmlns:a="http://schemas.openxmlformats.org/drawingml/2006/main" noChangeAspect="1"/>
+            </wp:cNvGraphicFramePr>
+            <a:graphic xmlns:a="http://schemas.openxmlformats.org/drawingml/2006/main">
+              <a:graphicData uri="http://schemas.openxmlformats.org/drawingml/2006/picture">
+                <pic:pic xmlns:pic="http://schemas.openxmlformats.org/drawingml/2006/picture">
+                  <pic:nvPicPr>
+                    <pic:cNvPr id="24" name="Picture 24" descr="Graphical user interface, text, application&#10;&#10;Description automatically generated"/>
+                    <pic:cNvPicPr/>
+                  </pic:nvPicPr>
+                  <pic:blipFill>
+                    <a:blip r:embed="rId26"/>
+                    <a:stretch>
+                      <a:fillRect/>
+                    </a:stretch>
+                  </pic:blipFill>
+                  <pic:spPr>
+                    <a:xfrm>
+                      <a:off x="0" y="0"/>
+                      <a:ext cx="4758609" cy="6155719"/>
+                    </a:xfrm>
+                    <a:prstGeom prst="rect">
+                      <a:avLst/>
+                    </a:prstGeom>
+                  </pic:spPr>
+                </pic:pic>
+              </a:graphicData>
+            </a:graphic>
+          </wp:inline>
+        </w:drawing>
+      </w:r>
+    </w:p>
+    <w:p>
+      <w:r>
+        <w:lastRenderedPageBreak/>
+        <w:drawing>
+          <wp:inline distT="0" distB="0" distL="0" distR="0" wp14:anchorId="55E95A40" wp14:editId="743828B5">
+            <wp:extent cx="5227773" cy="2621507"/>
+            <wp:effectExtent l="0" t="0" r="0" b="7620"/>
+            <wp:docPr id="29" name="Picture 29" descr="Graphical user interface, text, application, email&#10;&#10;Description automatically generated"/>
+            <wp:cNvGraphicFramePr>
+              <a:graphicFrameLocks xmlns:a="http://schemas.openxmlformats.org/drawingml/2006/main" noChangeAspect="1"/>
+            </wp:cNvGraphicFramePr>
+            <a:graphic xmlns:a="http://schemas.openxmlformats.org/drawingml/2006/main">
+              <a:graphicData uri="http://schemas.openxmlformats.org/drawingml/2006/picture">
+                <pic:pic xmlns:pic="http://schemas.openxmlformats.org/drawingml/2006/picture">
+                  <pic:nvPicPr>
+                    <pic:cNvPr id="29" name="Picture 29" descr="Graphical user interface, text, application, email&#10;&#10;Description automatically generated"/>
+                    <pic:cNvPicPr/>
+                  </pic:nvPicPr>
+                  <pic:blipFill>
+                    <a:blip r:embed="rId27"/>
+                    <a:stretch>
+                      <a:fillRect/>
+                    </a:stretch>
+                  </pic:blipFill>
+                  <pic:spPr>
+                    <a:xfrm>
+                      <a:off x="0" y="0"/>
+                      <a:ext cx="5227773" cy="2621507"/>
+                    </a:xfrm>
+                    <a:prstGeom prst="rect">
+                      <a:avLst/>
+                    </a:prstGeom>
+                  </pic:spPr>
+                </pic:pic>
+              </a:graphicData>
+            </a:graphic>
+          </wp:inline>
+        </w:drawing>
+      </w:r>
+    </w:p>
+    <w:p>
+      <w:r>
+        <w:drawing>
+          <wp:inline distT="0" distB="0" distL="0" distR="0" wp14:anchorId="594DC233" wp14:editId="171FFF90">
+            <wp:extent cx="3162574" cy="1303133"/>
+            <wp:effectExtent l="0" t="0" r="0" b="0"/>
+            <wp:docPr id="25" name="Picture 25" descr="Text&#10;&#10;Description automatically generated"/>
+            <wp:cNvGraphicFramePr>
+              <a:graphicFrameLocks xmlns:a="http://schemas.openxmlformats.org/drawingml/2006/main" noChangeAspect="1"/>
+            </wp:cNvGraphicFramePr>
+            <a:graphic xmlns:a="http://schemas.openxmlformats.org/drawingml/2006/main">
+              <a:graphicData uri="http://schemas.openxmlformats.org/drawingml/2006/picture">
+                <pic:pic xmlns:pic="http://schemas.openxmlformats.org/drawingml/2006/picture">
+                  <pic:nvPicPr>
+                    <pic:cNvPr id="25" name="Picture 25" descr="Text&#10;&#10;Description automatically generated"/>
+                    <pic:cNvPicPr/>
+                  </pic:nvPicPr>
+                  <pic:blipFill>
+                    <a:blip r:embed="rId28"/>
+                    <a:stretch>
+                      <a:fillRect/>
+                    </a:stretch>
+                  </pic:blipFill>
+                  <pic:spPr>
+                    <a:xfrm>
+                      <a:off x="0" y="0"/>
+                      <a:ext cx="3162574" cy="1303133"/>
+                    </a:xfrm>
+                    <a:prstGeom prst="rect">
+                      <a:avLst/>
+                    </a:prstGeom>
+                  </pic:spPr>
+                </pic:pic>
+              </a:graphicData>
+            </a:graphic>
+          </wp:inline>
+        </w:drawing>
+      </w:r>
+    </w:p>
+    <w:p>
+      <w:r>
+        <w:t xml:space="preserve">Changed it so it looks for the first correct answer instead of a false correct answer </w:t>
+      </w:r>
+    </w:p>
+    <w:p>
+      <w:r>
+        <w:lastRenderedPageBreak/>
+        <w:drawing>
+          <wp:inline distT="0" distB="0" distL="0" distR="0" wp14:anchorId="249F9B01" wp14:editId="477343DB">
+            <wp:extent cx="5731510" cy="7379970"/>
+            <wp:effectExtent l="0" t="0" r="2540" b="0"/>
+            <wp:docPr id="27" name="Picture 27" descr="Graphical user interface, application&#10;&#10;Description automatically generated"/>
+            <wp:cNvGraphicFramePr>
+              <a:graphicFrameLocks xmlns:a="http://schemas.openxmlformats.org/drawingml/2006/main" noChangeAspect="1"/>
+            </wp:cNvGraphicFramePr>
+            <a:graphic xmlns:a="http://schemas.openxmlformats.org/drawingml/2006/main">
+              <a:graphicData uri="http://schemas.openxmlformats.org/drawingml/2006/picture">
+                <pic:pic xmlns:pic="http://schemas.openxmlformats.org/drawingml/2006/picture">
+                  <pic:nvPicPr>
+                    <pic:cNvPr id="27" name="Picture 27" descr="Graphical user interface, application&#10;&#10;Description automatically generated"/>
+                    <pic:cNvPicPr/>
+                  </pic:nvPicPr>
+                  <pic:blipFill>
+                    <a:blip r:embed="rId29"/>
+                    <a:stretch>
+                      <a:fillRect/>
+                    </a:stretch>
+                  </pic:blipFill>
+                  <pic:spPr>
+                    <a:xfrm>
+                      <a:off x="0" y="0"/>
+                      <a:ext cx="5731510" cy="7379970"/>
+                    </a:xfrm>
+                    <a:prstGeom prst="rect">
+                      <a:avLst/>
+                    </a:prstGeom>
+                  </pic:spPr>
+                </pic:pic>
+              </a:graphicData>
+            </a:graphic>
+          </wp:inline>
+        </w:drawing>
+      </w:r>
+    </w:p>
+    <w:p>
+      <w:r>
+        <w:lastRenderedPageBreak/>
+        <w:drawing>
+          <wp:inline distT="0" distB="0" distL="0" distR="0" wp14:anchorId="62173F80" wp14:editId="30EC0950">
+            <wp:extent cx="4488569" cy="1935648"/>
+            <wp:effectExtent l="0" t="0" r="7620" b="7620"/>
+            <wp:docPr id="28" name="Picture 28" descr="Graphical user interface, text, application&#10;&#10;Description automatically generated"/>
+            <wp:cNvGraphicFramePr>
+              <a:graphicFrameLocks xmlns:a="http://schemas.openxmlformats.org/drawingml/2006/main" noChangeAspect="1"/>
+            </wp:cNvGraphicFramePr>
+            <a:graphic xmlns:a="http://schemas.openxmlformats.org/drawingml/2006/main">
+              <a:graphicData uri="http://schemas.openxmlformats.org/drawingml/2006/picture">
+                <pic:pic xmlns:pic="http://schemas.openxmlformats.org/drawingml/2006/picture">
+                  <pic:nvPicPr>
+                    <pic:cNvPr id="28" name="Picture 28" descr="Graphical user interface, text, application&#10;&#10;Description automatically generated"/>
+                    <pic:cNvPicPr/>
+                  </pic:nvPicPr>
+                  <pic:blipFill>
+                    <a:blip r:embed="rId30"/>
+                    <a:stretch>
+                      <a:fillRect/>
+                    </a:stretch>
+                  </pic:blipFill>
+                  <pic:spPr>
+                    <a:xfrm>
+                      <a:off x="0" y="0"/>
+                      <a:ext cx="4488569" cy="1935648"/>
+                    </a:xfrm>
+                    <a:prstGeom prst="rect">
+                      <a:avLst/>
+                    </a:prstGeom>
+                  </pic:spPr>
+                </pic:pic>
+              </a:graphicData>
+            </a:graphic>
+          </wp:inline>
+        </w:drawing>
+      </w:r>
+      <w:r>
+        <w:drawing>
+          <wp:inline distT="0" distB="0" distL="0" distR="0" wp14:anchorId="79FCBF35" wp14:editId="70403CAA">
+            <wp:extent cx="3360711" cy="2065199"/>
+            <wp:effectExtent l="0" t="0" r="0" b="0"/>
+            <wp:docPr id="26" name="Picture 26" descr="Text&#10;&#10;Description automatically generated"/>
+            <wp:cNvGraphicFramePr>
+              <a:graphicFrameLocks xmlns:a="http://schemas.openxmlformats.org/drawingml/2006/main" noChangeAspect="1"/>
+            </wp:cNvGraphicFramePr>
+            <a:graphic xmlns:a="http://schemas.openxmlformats.org/drawingml/2006/main">
+              <a:graphicData uri="http://schemas.openxmlformats.org/drawingml/2006/picture">
+                <pic:pic xmlns:pic="http://schemas.openxmlformats.org/drawingml/2006/picture">
+                  <pic:nvPicPr>
+                    <pic:cNvPr id="26" name="Picture 26" descr="Text&#10;&#10;Description automatically generated"/>
+                    <pic:cNvPicPr/>
+                  </pic:nvPicPr>
+                  <pic:blipFill>
+                    <a:blip r:embed="rId31"/>
+                    <a:stretch>
+                      <a:fillRect/>
+                    </a:stretch>
+                  </pic:blipFill>
+                  <pic:spPr>
+                    <a:xfrm>
+                      <a:off x="0" y="0"/>
+                      <a:ext cx="3360711" cy="2065199"/>
+                    </a:xfrm>
+                    <a:prstGeom prst="rect">
+                      <a:avLst/>
+                    </a:prstGeom>
+                  </pic:spPr>
+                </pic:pic>
+              </a:graphicData>
+            </a:graphic>
+          </wp:inline>
+        </w:drawing>
+      </w:r>
+    </w:p>
+    <w:p>
+      <w:r>
+        <w:t>Now it will give the correct message and redirect them to the questionnaire page</w:t>
+      </w:r>
+    </w:p>
+    <w:p/>
+    <w:p>
+      <w:r>
+        <w:t>If there is no content to a page, it doesn’t look right</w:t>
+      </w:r>
+    </w:p>
+    <w:p>
+      <w:r>
+        <w:drawing>
+          <wp:inline distT="0" distB="0" distL="0" distR="0" wp14:anchorId="0AC301EE" wp14:editId="762DC353">
+            <wp:extent cx="5731510" cy="1214120"/>
+            <wp:effectExtent l="0" t="0" r="2540" b="5080"/>
+            <wp:docPr id="30" name="Picture 30" descr="Text&#10;&#10;Description automatically generated with medium confidence"/>
+            <wp:cNvGraphicFramePr>
+              <a:graphicFrameLocks xmlns:a="http://schemas.openxmlformats.org/drawingml/2006/main" noChangeAspect="1"/>
+            </wp:cNvGraphicFramePr>
+            <a:graphic xmlns:a="http://schemas.openxmlformats.org/drawingml/2006/main">
+              <a:graphicData uri="http://schemas.openxmlformats.org/drawingml/2006/picture">
+                <pic:pic xmlns:pic="http://schemas.openxmlformats.org/drawingml/2006/picture">
+                  <pic:nvPicPr>
+                    <pic:cNvPr id="30" name="Picture 30" descr="Text&#10;&#10;Description automatically generated with medium confidence"/>
+                    <pic:cNvPicPr/>
+                  </pic:nvPicPr>
+                  <pic:blipFill>
+                    <a:blip r:embed="rId32"/>
+                    <a:stretch>
+                      <a:fillRect/>
+                    </a:stretch>
+                  </pic:blipFill>
+                  <pic:spPr>
+                    <a:xfrm>
+                      <a:off x="0" y="0"/>
+                      <a:ext cx="5731510" cy="1214120"/>
+                    </a:xfrm>
+                    <a:prstGeom prst="rect">
+                      <a:avLst/>
+                    </a:prstGeom>
+                  </pic:spPr>
+                </pic:pic>
+              </a:graphicData>
+            </a:graphic>
+          </wp:inline>
+        </w:drawing>
+      </w:r>
+    </w:p>
+    <w:p>
+      <w:r>
+        <w:t>Added a 204 no content page</w:t>
+      </w:r>
+    </w:p>
+    <w:p>
+      <w:r>
+        <w:lastRenderedPageBreak/>
+        <w:drawing>
+          <wp:inline distT="0" distB="0" distL="0" distR="0" wp14:anchorId="54AB4C60" wp14:editId="4A9DD737">
+            <wp:extent cx="5731510" cy="2698750"/>
+            <wp:effectExtent l="0" t="0" r="2540" b="6350"/>
+            <wp:docPr id="31" name="Picture 31" descr="A picture containing graphical user interface&#10;&#10;Description automatically generated"/>
+            <wp:cNvGraphicFramePr>
+              <a:graphicFrameLocks xmlns:a="http://schemas.openxmlformats.org/drawingml/2006/main" noChangeAspect="1"/>
+            </wp:cNvGraphicFramePr>
+            <a:graphic xmlns:a="http://schemas.openxmlformats.org/drawingml/2006/main">
+              <a:graphicData uri="http://schemas.openxmlformats.org/drawingml/2006/picture">
+                <pic:pic xmlns:pic="http://schemas.openxmlformats.org/drawingml/2006/picture">
+                  <pic:nvPicPr>
+                    <pic:cNvPr id="31" name="Picture 31" descr="A picture containing graphical user interface&#10;&#10;Description automatically generated"/>
+                    <pic:cNvPicPr/>
+                  </pic:nvPicPr>
+                  <pic:blipFill>
+                    <a:blip r:embed="rId33"/>
+                    <a:stretch>
+                      <a:fillRect/>
+                    </a:stretch>
+                  </pic:blipFill>
+                  <pic:spPr>
+                    <a:xfrm>
+                      <a:off x="0" y="0"/>
+                      <a:ext cx="5731510" cy="2698750"/>
+                    </a:xfrm>
+                    <a:prstGeom prst="rect">
+                      <a:avLst/>
+                    </a:prstGeom>
+                  </pic:spPr>
+                </pic:pic>
+              </a:graphicData>
+            </a:graphic>
+          </wp:inline>
+        </w:drawing>
+      </w:r>
+    </w:p>
+    <w:p>
+      <w:r>
+        <w:drawing>
+          <wp:inline distT="0" distB="0" distL="0" distR="0" wp14:anchorId="245638BE" wp14:editId="1ACB89BF">
+            <wp:extent cx="5731510" cy="3562985"/>
+            <wp:effectExtent l="0" t="0" r="2540" b="0"/>
+            <wp:docPr id="32" name="Picture 32" descr="Text&#10;&#10;Description automatically generated"/>
+            <wp:cNvGraphicFramePr>
+              <a:graphicFrameLocks xmlns:a="http://schemas.openxmlformats.org/drawingml/2006/main" noChangeAspect="1"/>
+            </wp:cNvGraphicFramePr>
+            <a:graphic xmlns:a="http://schemas.openxmlformats.org/drawingml/2006/main">
+              <a:graphicData uri="http://schemas.openxmlformats.org/drawingml/2006/picture">
+                <pic:pic xmlns:pic="http://schemas.openxmlformats.org/drawingml/2006/picture">
+                  <pic:nvPicPr>
+                    <pic:cNvPr id="32" name="Picture 32" descr="Text&#10;&#10;Description automatically generated"/>
+                    <pic:cNvPicPr/>
+                  </pic:nvPicPr>
+                  <pic:blipFill>
+                    <a:blip r:embed="rId34"/>
+                    <a:stretch>
+                      <a:fillRect/>
+                    </a:stretch>
+                  </pic:blipFill>
+                  <pic:spPr>
+                    <a:xfrm>
+                      <a:off x="0" y="0"/>
+                      <a:ext cx="5731510" cy="3562985"/>
+                    </a:xfrm>
+                    <a:prstGeom prst="rect">
+                      <a:avLst/>
+                    </a:prstGeom>
+                  </pic:spPr>
+                </pic:pic>
+              </a:graphicData>
+            </a:graphic>
+          </wp:inline>
+        </w:drawing>
+      </w:r>
+      <w:r>
+        <w:drawing>
+          <wp:inline distT="0" distB="0" distL="0" distR="0" wp14:anchorId="0D702B1F" wp14:editId="233309B9">
+            <wp:extent cx="5731510" cy="607695"/>
+            <wp:effectExtent l="0" t="0" r="2540" b="1905"/>
+            <wp:docPr id="33" name="Picture 33"/>
+            <wp:cNvGraphicFramePr>
+              <a:graphicFrameLocks xmlns:a="http://schemas.openxmlformats.org/drawingml/2006/main" noChangeAspect="1"/>
+            </wp:cNvGraphicFramePr>
+            <a:graphic xmlns:a="http://schemas.openxmlformats.org/drawingml/2006/main">
+              <a:graphicData uri="http://schemas.openxmlformats.org/drawingml/2006/picture">
+                <pic:pic xmlns:pic="http://schemas.openxmlformats.org/drawingml/2006/picture">
+                  <pic:nvPicPr>
+                    <pic:cNvPr id="1" name=""/>
+                    <pic:cNvPicPr/>
+                  </pic:nvPicPr>
+                  <pic:blipFill>
+                    <a:blip r:embed="rId35"/>
+                    <a:stretch>
+                      <a:fillRect/>
+                    </a:stretch>
+                  </pic:blipFill>
+                  <pic:spPr>
+                    <a:xfrm>
+                      <a:off x="0" y="0"/>
+                      <a:ext cx="5731510" cy="607695"/>
+                    </a:xfrm>
+                    <a:prstGeom prst="rect">
+                      <a:avLst/>
+                    </a:prstGeom>
+                  </pic:spPr>
+                </pic:pic>
+              </a:graphicData>
+            </a:graphic>
+          </wp:inline>
+        </w:drawing>
+      </w:r>
+    </w:p>
+    <w:p>
+      <w:r>
+        <w:t xml:space="preserve">Now when there is no content on the page it will show up with the 204 </w:t>
+      </w:r>
+      <w:r>
+        <w:t>page.</w:t>
+      </w:r>
+    </w:p>
+    <w:p/>
+    <w:p>
+      <w:r>
+        <w:t>It will not save the user’s answers when they are finished</w:t>
+      </w:r>
+    </w:p>
+    <w:p>
+      <w:r>
+        <w:lastRenderedPageBreak/>
+        <w:drawing>
+          <wp:inline distT="0" distB="0" distL="0" distR="0" wp14:anchorId="48219F2F" wp14:editId="4CE49841">
+            <wp:extent cx="5707875" cy="3665538"/>
+            <wp:effectExtent l="0" t="0" r="7620" b="0"/>
+            <wp:docPr id="49" name="Picture 49" descr="Graphical user interface, text, application, email&#10;&#10;Description automatically generated"/>
+            <wp:cNvGraphicFramePr>
+              <a:graphicFrameLocks xmlns:a="http://schemas.openxmlformats.org/drawingml/2006/main" noChangeAspect="1"/>
+            </wp:cNvGraphicFramePr>
+            <a:graphic xmlns:a="http://schemas.openxmlformats.org/drawingml/2006/main">
+              <a:graphicData uri="http://schemas.openxmlformats.org/drawingml/2006/picture">
+                <pic:pic xmlns:pic="http://schemas.openxmlformats.org/drawingml/2006/picture">
+                  <pic:nvPicPr>
+                    <pic:cNvPr id="49" name="Picture 49" descr="Graphical user interface, text, application, email&#10;&#10;Description automatically generated"/>
+                    <pic:cNvPicPr/>
+                  </pic:nvPicPr>
+                  <pic:blipFill>
+                    <a:blip r:embed="rId36"/>
+                    <a:stretch>
+                      <a:fillRect/>
+                    </a:stretch>
+                  </pic:blipFill>
+                  <pic:spPr>
+                    <a:xfrm>
+                      <a:off x="0" y="0"/>
+                      <a:ext cx="5707875" cy="3665538"/>
+                    </a:xfrm>
+                    <a:prstGeom prst="rect">
+                      <a:avLst/>
+                    </a:prstGeom>
+                  </pic:spPr>
+                </pic:pic>
+              </a:graphicData>
+            </a:graphic>
+          </wp:inline>
+        </w:drawing>
+      </w:r>
+    </w:p>
+    <w:p>
+      <w:r>
+        <w:rPr>
+          <w:noProof/>
+        </w:rPr>
+        <w:drawing>
+          <wp:inline distT="0" distB="0" distL="0" distR="0" wp14:anchorId="05FFEFB9" wp14:editId="0721E872">
+            <wp:extent cx="5731510" cy="1830070"/>
+            <wp:effectExtent l="0" t="0" r="2540" b="0"/>
+            <wp:docPr id="46" name="Picture 46" descr="Text&#10;&#10;Description automatically generated"/>
+            <wp:cNvGraphicFramePr>
+              <a:graphicFrameLocks xmlns:a="http://schemas.openxmlformats.org/drawingml/2006/main" noChangeAspect="1"/>
+            </wp:cNvGraphicFramePr>
+            <a:graphic xmlns:a="http://schemas.openxmlformats.org/drawingml/2006/main">
+              <a:graphicData uri="http://schemas.openxmlformats.org/drawingml/2006/picture">
+                <pic:pic xmlns:pic="http://schemas.openxmlformats.org/drawingml/2006/picture">
+                  <pic:nvPicPr>
+                    <pic:cNvPr id="46" name="Picture 46" descr="Text&#10;&#10;Description automatically generated"/>
+                    <pic:cNvPicPr/>
+                  </pic:nvPicPr>
+                  <pic:blipFill>
+                    <a:blip r:embed="rId37"/>
+                    <a:stretch>
+                      <a:fillRect/>
+                    </a:stretch>
+                  </pic:blipFill>
+                  <pic:spPr>
+                    <a:xfrm>
+                      <a:off x="0" y="0"/>
+                      <a:ext cx="5731510" cy="1830070"/>
+                    </a:xfrm>
+                    <a:prstGeom prst="rect">
+                      <a:avLst/>
+                    </a:prstGeom>
+                  </pic:spPr>
+                </pic:pic>
+              </a:graphicData>
+            </a:graphic>
+          </wp:inline>
+        </w:drawing>
+      </w:r>
+    </w:p>
+    <w:p>
+      <w:r>
+        <w:drawing>
+          <wp:inline distT="0" distB="0" distL="0" distR="0" wp14:anchorId="575F1490" wp14:editId="66A0252E">
+            <wp:extent cx="5731510" cy="506730"/>
+            <wp:effectExtent l="0" t="0" r="2540" b="7620"/>
+            <wp:docPr id="50" name="Picture 50"/>
+            <wp:cNvGraphicFramePr>
+              <a:graphicFrameLocks xmlns:a="http://schemas.openxmlformats.org/drawingml/2006/main" noChangeAspect="1"/>
+            </wp:cNvGraphicFramePr>
+            <a:graphic xmlns:a="http://schemas.openxmlformats.org/drawingml/2006/main">
+              <a:graphicData uri="http://schemas.openxmlformats.org/drawingml/2006/picture">
+                <pic:pic xmlns:pic="http://schemas.openxmlformats.org/drawingml/2006/picture">
+                  <pic:nvPicPr>
+                    <pic:cNvPr id="1" name=""/>
+                    <pic:cNvPicPr/>
+                  </pic:nvPicPr>
+                  <pic:blipFill>
+                    <a:blip r:embed="rId38"/>
+                    <a:stretch>
+                      <a:fillRect/>
+                    </a:stretch>
+                  </pic:blipFill>
+                  <pic:spPr>
+                    <a:xfrm>
+                      <a:off x="0" y="0"/>
+                      <a:ext cx="5731510" cy="506730"/>
+                    </a:xfrm>
+                    <a:prstGeom prst="rect">
+                      <a:avLst/>
+                    </a:prstGeom>
+                  </pic:spPr>
+                </pic:pic>
+              </a:graphicData>
+            </a:graphic>
+          </wp:inline>
+        </w:drawing>
+      </w:r>
+    </w:p>
+    <w:p/>
+    <w:p>
+      <w:r>
+        <w:t>I changed the layout of it as it looked clearer this way</w:t>
+      </w:r>
+    </w:p>
+    <w:p>
+      <w:r>
+        <w:lastRenderedPageBreak/>
+        <w:drawing>
+          <wp:inline distT="0" distB="0" distL="0" distR="0" wp14:anchorId="272506CD" wp14:editId="6D9E274D">
+            <wp:extent cx="5731510" cy="4081145"/>
+            <wp:effectExtent l="0" t="0" r="2540" b="0"/>
+            <wp:docPr id="47" name="Picture 47" descr="Graphical user interface, text, application, email&#10;&#10;Description automatically generated"/>
+            <wp:cNvGraphicFramePr>
+              <a:graphicFrameLocks xmlns:a="http://schemas.openxmlformats.org/drawingml/2006/main" noChangeAspect="1"/>
+            </wp:cNvGraphicFramePr>
+            <a:graphic xmlns:a="http://schemas.openxmlformats.org/drawingml/2006/main">
+              <a:graphicData uri="http://schemas.openxmlformats.org/drawingml/2006/picture">
+                <pic:pic xmlns:pic="http://schemas.openxmlformats.org/drawingml/2006/picture">
+                  <pic:nvPicPr>
+                    <pic:cNvPr id="47" name="Picture 47" descr="Graphical user interface, text, application, email&#10;&#10;Description automatically generated"/>
+                    <pic:cNvPicPr/>
+                  </pic:nvPicPr>
+                  <pic:blipFill>
+                    <a:blip r:embed="rId39"/>
+                    <a:stretch>
+                      <a:fillRect/>
+                    </a:stretch>
+                  </pic:blipFill>
+                  <pic:spPr>
+                    <a:xfrm>
+                      <a:off x="0" y="0"/>
+                      <a:ext cx="5731510" cy="4081145"/>
+                    </a:xfrm>
+                    <a:prstGeom prst="rect">
+                      <a:avLst/>
+                    </a:prstGeom>
+                  </pic:spPr>
+                </pic:pic>
+              </a:graphicData>
+            </a:graphic>
+          </wp:inline>
+        </w:drawing>
+      </w:r>
+    </w:p>
+    <w:p>
+      <w:r>
+        <w:drawing>
+          <wp:inline distT="0" distB="0" distL="0" distR="0" wp14:anchorId="05B73EBA" wp14:editId="2BCDAC44">
+            <wp:extent cx="5731510" cy="852170"/>
+            <wp:effectExtent l="0" t="0" r="2540" b="5080"/>
+            <wp:docPr id="48" name="Picture 48" descr="Text&#10;&#10;Description automatically generated"/>
+            <wp:cNvGraphicFramePr>
+              <a:graphicFrameLocks xmlns:a="http://schemas.openxmlformats.org/drawingml/2006/main" noChangeAspect="1"/>
+            </wp:cNvGraphicFramePr>
+            <a:graphic xmlns:a="http://schemas.openxmlformats.org/drawingml/2006/main">
+              <a:graphicData uri="http://schemas.openxmlformats.org/drawingml/2006/picture">
+                <pic:pic xmlns:pic="http://schemas.openxmlformats.org/drawingml/2006/picture">
+                  <pic:nvPicPr>
+                    <pic:cNvPr id="48" name="Picture 48" descr="Text&#10;&#10;Description automatically generated"/>
+                    <pic:cNvPicPr/>
+                  </pic:nvPicPr>
+                  <pic:blipFill>
+                    <a:blip r:embed="rId40"/>
+                    <a:stretch>
+                      <a:fillRect/>
+                    </a:stretch>
+                  </pic:blipFill>
+                  <pic:spPr>
+                    <a:xfrm>
+                      <a:off x="0" y="0"/>
+                      <a:ext cx="5731510" cy="852170"/>
+                    </a:xfrm>
+                    <a:prstGeom prst="rect">
+                      <a:avLst/>
+                    </a:prstGeom>
+                  </pic:spPr>
+                </pic:pic>
+              </a:graphicData>
+            </a:graphic>
+          </wp:inline>
+        </w:drawing>
+      </w:r>
+    </w:p>
+    <w:p>
+      <w:r>
+        <w:t>As it the text was outside the button now it, it will no longer read the alpha number.</w:t>
+      </w:r>
+    </w:p>
+    <w:p/>
+    <w:p/>
     <w:p>
       <w:pPr>
         <w:pStyle w:val="Heading1"/>
@@ -2620,6 +3773,21 @@
       </w:pPr>
       <w:r>
         <w:t xml:space="preserve">Have exceptions to levels of access </w:t>
+      </w:r>
+    </w:p>
+    <w:p>
+      <w:pPr>
+        <w:pStyle w:val="ListParagraph"/>
+        <w:numPr>
+          <w:ilvl w:val="0"/>
+          <w:numId w:val="4"/>
+        </w:numPr>
+      </w:pPr>
+      <w:r>
+        <w:t xml:space="preserve">Have an email sent out whenever to the user that has been assigned a </w:t>
+      </w:r>
+      <w:r>
+        <w:t>questionnaire</w:t>
       </w:r>
     </w:p>
     <w:p>

</xml_diff>